<commit_message>
Initial upload of the final report
</commit_message>
<xml_diff>
--- a/Guided Capstone Project Report.docx
+++ b/Guided Capstone Project Report.docx
@@ -320,6 +320,22 @@
           <w:sz w:val="24"/>
           <w:szCs w:val="24"/>
         </w:rPr>
+        <w:t xml:space="preserve"> and vertical</w:t>
+      </w:r>
+      <w:r>
+        <w:rPr>
+          <w:rFonts w:ascii="Times New Roman" w:hAnsi="Times New Roman" w:cs="Times New Roman"/>
+          <w:sz w:val="24"/>
+          <w:szCs w:val="24"/>
+        </w:rPr>
+        <w:t xml:space="preserve"> change in elevation of a resort.</w:t>
+      </w:r>
+      <w:r>
+        <w:rPr>
+          <w:rFonts w:ascii="Times New Roman" w:hAnsi="Times New Roman" w:cs="Times New Roman"/>
+          <w:sz w:val="24"/>
+          <w:szCs w:val="24"/>
+        </w:rPr>
         <w:t xml:space="preserve"> </w:t>
       </w:r>
       <w:r>
@@ -328,30 +344,6 @@
           <w:sz w:val="24"/>
           <w:szCs w:val="24"/>
         </w:rPr>
-        <w:t>and vertical</w:t>
-      </w:r>
-      <w:r>
-        <w:rPr>
-          <w:rFonts w:ascii="Times New Roman" w:hAnsi="Times New Roman" w:cs="Times New Roman"/>
-          <w:sz w:val="24"/>
-          <w:szCs w:val="24"/>
-        </w:rPr>
-        <w:t xml:space="preserve"> change in elevation of a resort.</w:t>
-      </w:r>
-      <w:r>
-        <w:rPr>
-          <w:rFonts w:ascii="Times New Roman" w:hAnsi="Times New Roman" w:cs="Times New Roman"/>
-          <w:sz w:val="24"/>
-          <w:szCs w:val="24"/>
-        </w:rPr>
-        <w:t xml:space="preserve"> </w:t>
-      </w:r>
-      <w:r>
-        <w:rPr>
-          <w:rFonts w:ascii="Times New Roman" w:hAnsi="Times New Roman" w:cs="Times New Roman"/>
-          <w:sz w:val="24"/>
-          <w:szCs w:val="24"/>
-        </w:rPr>
         <w:t xml:space="preserve">The model </w:t>
       </w:r>
       <w:r>
@@ -457,16 +449,7 @@
           <w:szCs w:val="24"/>
           <w:shd w:val="clear" w:color="auto" w:fill="FFFFFF"/>
         </w:rPr>
-        <w:t xml:space="preserve"> </w:t>
-      </w:r>
-      <w:r>
-        <w:rPr>
-          <w:rFonts w:ascii="Times New Roman" w:hAnsi="Times New Roman" w:cs="Times New Roman"/>
-          <w:sz w:val="24"/>
-          <w:szCs w:val="24"/>
-          <w:shd w:val="clear" w:color="auto" w:fill="FFFFFF"/>
-        </w:rPr>
-        <w:t>95.87</w:t>
+        <w:t xml:space="preserve"> 95.87</w:t>
       </w:r>
       <w:r>
         <w:rPr>
@@ -1169,25 +1152,7 @@
           <w:szCs w:val="24"/>
           <w:shd w:val="clear" w:color="auto" w:fill="FFFFFF"/>
         </w:rPr>
-        <w:t>The model predicts that</w:t>
-      </w:r>
-      <w:r>
-        <w:rPr>
-          <w:rFonts w:ascii="Times New Roman" w:hAnsi="Times New Roman" w:cs="Times New Roman"/>
-          <w:sz w:val="24"/>
-          <w:szCs w:val="24"/>
-          <w:shd w:val="clear" w:color="auto" w:fill="FFFFFF"/>
-        </w:rPr>
-        <w:t xml:space="preserve"> adding a run, increasing the vertical drop by 150 feet, and installing an additional chair lift</w:t>
-      </w:r>
-      <w:r>
-        <w:rPr>
-          <w:rFonts w:ascii="Times New Roman" w:hAnsi="Times New Roman" w:cs="Times New Roman"/>
-          <w:sz w:val="24"/>
-          <w:szCs w:val="24"/>
-          <w:shd w:val="clear" w:color="auto" w:fill="FFFFFF"/>
-        </w:rPr>
-        <w:t xml:space="preserve"> can </w:t>
+        <w:t xml:space="preserve">The model predicts that adding a run, increasing the vertical drop by 150 feet, and installing an additional chair lift can </w:t>
       </w:r>
       <w:r>
         <w:rPr>
@@ -1917,6 +1882,7 @@
   <w:style w:type="character" w:default="1" w:styleId="DefaultParagraphFont">
     <w:name w:val="Default Paragraph Font"/>
     <w:uiPriority w:val="1"/>
+    <w:semiHidden/>
     <w:unhideWhenUsed/>
   </w:style>
   <w:style w:type="table" w:default="1" w:styleId="TableNormal">

</xml_diff>